<commit_message>
Worked on making the Grouping Module more adapatable.
The Grouping Module will not remove object groups with the same information within across groups in the same index. This is within columns in the table. Added a feature that allows the user to designate tags and remove them from signals and add them to group information. This make more signal names the same and puts their values on subsequent rows in the same column of the export.
</commit_message>
<xml_diff>
--- a/paper.docx
+++ b/paper.docx
@@ -142,15 +142,7 @@
         <w:spacing w:after="0" w:line="240" w:lineRule="auto"/>
       </w:pPr>
       <w:r>
-        <w:t xml:space="preserve">JOSS uses </w:t>
-      </w:r>
-      <w:proofErr w:type="spellStart"/>
-      <w:r>
-        <w:t>Pandoc</w:t>
-      </w:r>
-      <w:proofErr w:type="spellEnd"/>
-      <w:r>
-        <w:t xml:space="preserve"> to compile papers from their Markdown form into a PDF. There are a few different ways you can test that your paper is going to compile properly for JOSS:</w:t>
+        <w:t>JOSS uses Pandoc to compile papers from their Markdown form into a PDF. There are a few different ways you can test that your paper is going to compile properly for JOSS:</w:t>
       </w:r>
     </w:p>
     <w:p>
@@ -231,21 +223,7 @@
         <w:rPr>
           <w:strike/>
         </w:rPr>
-        <w:t xml:space="preserve">Repository: Is the source code for this software available at the repository </w:t>
-      </w:r>
-      <w:proofErr w:type="spellStart"/>
-      <w:r>
-        <w:rPr>
-          <w:strike/>
-        </w:rPr>
-        <w:t>url</w:t>
-      </w:r>
-      <w:proofErr w:type="spellEnd"/>
-      <w:r>
-        <w:rPr>
-          <w:strike/>
-        </w:rPr>
-        <w:t>?</w:t>
+        <w:t>Repository: Is the source code for this software available at the repository url?</w:t>
       </w:r>
     </w:p>
     <w:p>
@@ -283,21 +261,7 @@
         <w:rPr>
           <w:strike/>
         </w:rPr>
-        <w:t xml:space="preserve">Contribution and authorship: </w:t>
-      </w:r>
-      <w:proofErr w:type="gramStart"/>
-      <w:r>
-        <w:rPr>
-          <w:strike/>
-        </w:rPr>
-        <w:t>Has</w:t>
-      </w:r>
-      <w:proofErr w:type="gramEnd"/>
-      <w:r>
-        <w:rPr>
-          <w:strike/>
-        </w:rPr>
-        <w:t xml:space="preserve"> the submitting author made major contributions to the software? Does the full list of paper authors seem appropriate and complete?</w:t>
+        <w:t>Contribution and authorship: Has the submitting author made major contributions to the software? Does the full list of paper authors seem appropriate and complete?</w:t>
       </w:r>
     </w:p>
     <w:p>
@@ -402,21 +366,7 @@
         <w:rPr>
           <w:strike/>
         </w:rPr>
-        <w:t xml:space="preserve">Installation instructions: Is there a </w:t>
-      </w:r>
-      <w:proofErr w:type="gramStart"/>
-      <w:r>
-        <w:rPr>
-          <w:strike/>
-        </w:rPr>
-        <w:t>clearly-stated</w:t>
-      </w:r>
-      <w:proofErr w:type="gramEnd"/>
-      <w:r>
-        <w:rPr>
-          <w:strike/>
-        </w:rPr>
-        <w:t xml:space="preserve"> list of dependencies? Ideally these should be handled with an automated package management solution.</w:t>
+        <w:t>Installation instructions: Is there a clearly-stated list of dependencies? Ideally these should be handled with an automated package management solution.</w:t>
       </w:r>
     </w:p>
     <w:p>
@@ -557,21 +507,7 @@
         <w:rPr>
           <w:strike/>
         </w:rPr>
-        <w:t xml:space="preserve">State of the field: Do the authors describe how this software compares to other </w:t>
-      </w:r>
-      <w:proofErr w:type="gramStart"/>
-      <w:r>
-        <w:rPr>
-          <w:strike/>
-        </w:rPr>
-        <w:t>commonly-used</w:t>
-      </w:r>
-      <w:proofErr w:type="gramEnd"/>
-      <w:r>
-        <w:rPr>
-          <w:strike/>
-        </w:rPr>
-        <w:t xml:space="preserve"> packages?</w:t>
+        <w:t>State of the field: Do the authors describe how this software compares to other commonly-used packages?</w:t>
       </w:r>
     </w:p>
     <w:p>
@@ -770,15 +706,7 @@
         <w:spacing w:after="0" w:line="240" w:lineRule="auto"/>
       </w:pPr>
       <w:r>
-        <w:t xml:space="preserve">    </w:t>
-      </w:r>
-      <w:proofErr w:type="spellStart"/>
-      <w:r>
-        <w:t>orcid</w:t>
-      </w:r>
-      <w:proofErr w:type="spellEnd"/>
-      <w:r>
-        <w:t xml:space="preserve">: </w:t>
+        <w:t xml:space="preserve">    orcid: </w:t>
       </w:r>
       <w:r>
         <w:t>0000-0003-2502-0553</w:t>
@@ -789,15 +717,7 @@
         <w:spacing w:after="0" w:line="240" w:lineRule="auto"/>
       </w:pPr>
       <w:r>
-        <w:t xml:space="preserve">    equal-</w:t>
-      </w:r>
-      <w:proofErr w:type="spellStart"/>
-      <w:r>
-        <w:t>contrib</w:t>
-      </w:r>
-      <w:proofErr w:type="spellEnd"/>
-      <w:r>
-        <w:t>: true</w:t>
+        <w:t xml:space="preserve">    equal-contrib: true</w:t>
       </w:r>
     </w:p>
     <w:p>
@@ -827,15 +747,7 @@
         <w:spacing w:after="0" w:line="240" w:lineRule="auto"/>
       </w:pPr>
       <w:r>
-        <w:t xml:space="preserve">    equal-</w:t>
-      </w:r>
-      <w:proofErr w:type="spellStart"/>
-      <w:r>
-        <w:t>contrib</w:t>
-      </w:r>
-      <w:proofErr w:type="spellEnd"/>
-      <w:r>
-        <w:t xml:space="preserve">: </w:t>
+        <w:t xml:space="preserve">    equal-contrib: </w:t>
       </w:r>
       <w:r>
         <w:t>false</w:t>
@@ -923,13 +835,8 @@
         <w:spacing w:after="0" w:line="240" w:lineRule="auto"/>
       </w:pPr>
       <w:r>
-        <w:t xml:space="preserve">bibliography: </w:t>
-      </w:r>
-      <w:proofErr w:type="spellStart"/>
-      <w:r>
-        <w:t>paper.bib</w:t>
-      </w:r>
-      <w:proofErr w:type="spellEnd"/>
+        <w:t>bibliography: paper.bib</w:t>
+      </w:r>
     </w:p>
     <w:p>
       <w:pPr>
@@ -962,387 +869,360 @@
         <w:spacing w:after="0" w:line="240" w:lineRule="auto"/>
       </w:pPr>
       <w:r>
-        <w:t>Biomechanics is the application of math and physics to understand biological motion. Experiments involve di</w:t>
-      </w:r>
-      <w:r>
-        <w:t>v</w:t>
-      </w:r>
-      <w:r>
-        <w:t>ers</w:t>
+        <w:t xml:space="preserve">Biomechanics is the application of math and physics to understand biological motion. Experiments involve diverse equipment to measure motion, acceleration, force, oxygen consumption and others. It </w:t>
+      </w:r>
+      <w:r>
+        <w:t xml:space="preserve">is a field with scientists </w:t>
+      </w:r>
+      <w:r>
+        <w:t>from</w:t>
+      </w:r>
+      <w:r>
+        <w:t xml:space="preserve"> diverse backgrounds</w:t>
+      </w:r>
+      <w:r>
+        <w:t xml:space="preserve"> such as</w:t>
+      </w:r>
+      <w:r>
+        <w:t xml:space="preserve"> sciences, engineering</w:t>
+      </w:r>
+      <w:r>
+        <w:t>,</w:t>
+      </w:r>
+      <w:r>
+        <w:t xml:space="preserve"> healthcare</w:t>
+      </w:r>
+      <w:r>
+        <w:t xml:space="preserve"> or education</w:t>
+      </w:r>
+      <w:r>
+        <w:t xml:space="preserve">. </w:t>
+      </w:r>
+      <w:r>
+        <w:t xml:space="preserve">It is important for them to </w:t>
+      </w:r>
+      <w:r>
+        <w:t xml:space="preserve">produce new and meaningful insights, to reproduce prior works and </w:t>
+      </w:r>
+      <w:r>
+        <w:t>build a</w:t>
+      </w:r>
+      <w:r>
+        <w:t>n</w:t>
+      </w:r>
+      <w:r>
+        <w:t xml:space="preserve"> understanding of their own. </w:t>
+      </w:r>
+      <w:r>
+        <w:t xml:space="preserve">Learning to use </w:t>
+      </w:r>
+      <w:r>
+        <w:t>research</w:t>
+      </w:r>
+      <w:r>
+        <w:t xml:space="preserve"> equipment</w:t>
+      </w:r>
+      <w:r>
+        <w:t xml:space="preserve"> and analyze their data </w:t>
+      </w:r>
+      <w:r>
+        <w:t>can be an arduous and time consuming task for new students</w:t>
+      </w:r>
+      <w:r>
+        <w:t>. Teaching their use can be time consuming for faculty and staff.</w:t>
+      </w:r>
+      <w:r>
+        <w:t xml:space="preserve"> Th</w:t>
+      </w:r>
+      <w:r>
+        <w:t xml:space="preserve">e Biomechanics Analysis and Reporting Application (BAR App) </w:t>
+      </w:r>
+      <w:r>
+        <w:t xml:space="preserve">is </w:t>
+      </w:r>
+      <w:r>
+        <w:t xml:space="preserve">a </w:t>
+      </w:r>
+      <w:r>
+        <w:t xml:space="preserve">package </w:t>
+      </w:r>
+      <w:r>
+        <w:t xml:space="preserve">that </w:t>
+      </w:r>
+      <w:r>
+        <w:t>aims to facilitate th</w:t>
+      </w:r>
+      <w:r>
+        <w:t xml:space="preserve">ese efforts by offering a dynamic framework </w:t>
+      </w:r>
+      <w:r>
+        <w:t>to extract data, perform data processing and analysis, produce figures</w:t>
+      </w:r>
+      <w:r>
+        <w:t>, and format the results for additional statistical analysis.</w:t>
+      </w:r>
+      <w:r>
+        <w:t xml:space="preserve"> The package allows new users to </w:t>
+      </w:r>
+      <w:r>
+        <w:t xml:space="preserve">develop their own code within a framework that promotes their own learning but </w:t>
+      </w:r>
+      <w:r>
+        <w:t>handles more nuanced</w:t>
+      </w:r>
+      <w:r>
+        <w:t>,</w:t>
+      </w:r>
+      <w:r>
+        <w:t xml:space="preserve"> but </w:t>
+      </w:r>
+      <w:r>
+        <w:t>time-consuming</w:t>
+      </w:r>
+      <w:r>
+        <w:t xml:space="preserve"> aspects of </w:t>
+      </w:r>
+      <w:r>
+        <w:t xml:space="preserve">data processing. Furthermore, it allows experienced users to </w:t>
+      </w:r>
+      <w:r>
+        <w:t>better reuse</w:t>
+      </w:r>
+      <w:r>
+        <w:t xml:space="preserve"> code for repeated</w:t>
+      </w:r>
+      <w:r>
+        <w:t xml:space="preserve"> and</w:t>
+      </w:r>
+      <w:r>
+        <w:t xml:space="preserve"> </w:t>
+      </w:r>
+      <w:r>
+        <w:t xml:space="preserve">complex </w:t>
+      </w:r>
+      <w:r>
+        <w:t>analysis methods, which new users can also run</w:t>
+      </w:r>
+      <w:r>
+        <w:t xml:space="preserve"> w</w:t>
+      </w:r>
+      <w:r>
+        <w:t xml:space="preserve">hile developing their </w:t>
+      </w:r>
+      <w:r>
+        <w:t xml:space="preserve">own </w:t>
+      </w:r>
+      <w:r>
+        <w:t>understanding of the methods.</w:t>
+      </w:r>
+    </w:p>
+    <w:p>
+      <w:pPr>
+        <w:spacing w:after="0" w:line="240" w:lineRule="auto"/>
+      </w:pPr>
+    </w:p>
+    <w:p>
+      <w:pPr>
+        <w:spacing w:after="0" w:line="240" w:lineRule="auto"/>
+      </w:pPr>
+      <w:r>
+        <w:t># Statement of need</w:t>
+      </w:r>
+    </w:p>
+    <w:p>
+      <w:pPr>
+        <w:spacing w:after="0" w:line="240" w:lineRule="auto"/>
+      </w:pPr>
+    </w:p>
+    <w:p>
+      <w:pPr>
+        <w:spacing w:after="0" w:line="240" w:lineRule="auto"/>
+      </w:pPr>
+    </w:p>
+    <w:p>
+      <w:pPr>
+        <w:spacing w:after="0" w:line="240" w:lineRule="auto"/>
+      </w:pPr>
+      <w:r>
+        <w:t xml:space="preserve">BAR App is a </w:t>
+      </w:r>
+      <w:r>
+        <w:t xml:space="preserve">MATLAB package intended for use in the field of </w:t>
+      </w:r>
+      <w:r>
+        <w:t>biomechanics.</w:t>
+      </w:r>
+      <w:r>
+        <w:t xml:space="preserve"> MATLAB is commonly used in this field</w:t>
+      </w:r>
+      <w:r>
+        <w:t xml:space="preserve"> but code is often specific to </w:t>
+      </w:r>
+      <w:r>
+        <w:t>individual groups or experiments with little cross-compatibility</w:t>
+      </w:r>
+      <w:r>
+        <w:t>.</w:t>
+      </w:r>
+      <w:r>
+        <w:t xml:space="preserve"> </w:t>
+      </w:r>
+      <w:r>
+        <w:t>These scientists may be students wi</w:t>
+      </w:r>
+      <w:r>
+        <w:t xml:space="preserve">th </w:t>
+      </w:r>
+      <w:r>
+        <w:t>little programming experience</w:t>
+      </w:r>
+      <w:r>
+        <w:t>, experienced research staff</w:t>
+      </w:r>
+      <w:r>
+        <w:t xml:space="preserve"> or faculty</w:t>
+      </w:r>
+      <w:r>
+        <w:t>. The package provides a high-level user interface</w:t>
+      </w:r>
+      <w:r>
+        <w:t xml:space="preserve"> with a dynamic environment. This allows users</w:t>
+      </w:r>
+      <w:r>
+        <w:t xml:space="preserve"> across groups</w:t>
+      </w:r>
+      <w:r>
+        <w:t xml:space="preserve"> to dev</w:t>
       </w:r>
       <w:r>
         <w:t>e</w:t>
       </w:r>
       <w:r>
-        <w:t xml:space="preserve"> equipment to measure motion, acceleration, force, oxygen consumption and others.</w:t>
-      </w:r>
-      <w:r>
-        <w:t xml:space="preserve"> It </w:t>
-      </w:r>
-      <w:r>
-        <w:t xml:space="preserve">is a field with scientists </w:t>
-      </w:r>
-      <w:r>
-        <w:t>from</w:t>
-      </w:r>
-      <w:r>
-        <w:t xml:space="preserve"> diverse backgrounds</w:t>
-      </w:r>
-      <w:r>
-        <w:t xml:space="preserve"> such as</w:t>
-      </w:r>
-      <w:r>
-        <w:t xml:space="preserve"> sciences, engineering</w:t>
+        <w:t>lop</w:t>
+      </w:r>
+      <w:r>
+        <w:t xml:space="preserve"> their code </w:t>
+      </w:r>
+      <w:r>
+        <w:t>and</w:t>
+      </w:r>
+      <w:r>
+        <w:t xml:space="preserve"> make use of </w:t>
+      </w:r>
+      <w:r>
+        <w:t>other</w:t>
+      </w:r>
+      <w:r>
+        <w:t xml:space="preserve"> contributions.</w:t>
+      </w:r>
+      <w:r>
+        <w:t xml:space="preserve"> </w:t>
+      </w:r>
+      <w:r>
+        <w:t>It interfaces well with existing packages</w:t>
+      </w:r>
+      <w:r>
+        <w:t xml:space="preserve"> [@</w:t>
+      </w:r>
+      <w:r>
+        <w:t>NONAN:202</w:t>
+      </w:r>
+      <w:r>
+        <w:t>1</w:t>
+      </w:r>
+      <w:r>
+        <w:t>] and can make use of others</w:t>
+      </w:r>
+      <w:r>
+        <w:t xml:space="preserve"> </w:t>
+      </w:r>
+      <w:r>
+        <w:t>[@MOVAN:202</w:t>
+      </w:r>
+      <w:r>
+        <w:t>1</w:t>
+      </w:r>
+      <w:r>
+        <w:t xml:space="preserve">] with </w:t>
+      </w:r>
+      <w:r>
+        <w:t>modifications</w:t>
+      </w:r>
+      <w:r>
+        <w:t xml:space="preserve">. </w:t>
+      </w:r>
+      <w:r>
+        <w:t xml:space="preserve">Biomechanics </w:t>
+      </w:r>
+      <w:r>
+        <w:t xml:space="preserve">research </w:t>
+      </w:r>
+      <w:r>
+        <w:t>make</w:t>
+      </w:r>
+      <w:r>
+        <w:t>s</w:t>
+      </w:r>
+      <w:r>
+        <w:t xml:space="preserve"> use of varied equipment, raw data formats and analysis methods. </w:t>
+      </w:r>
+      <w:r>
+        <w:t xml:space="preserve">As an </w:t>
+      </w:r>
+      <w:r>
+        <w:t>open-source</w:t>
+      </w:r>
+      <w:r>
+        <w:t xml:space="preserve"> </w:t>
+      </w:r>
+      <w:r>
+        <w:t>contribution,</w:t>
+      </w:r>
+      <w:r>
+        <w:t xml:space="preserve"> the </w:t>
+      </w:r>
+      <w:r>
+        <w:t xml:space="preserve">BAR App provides a </w:t>
+      </w:r>
+      <w:r>
+        <w:t>structured framework for this research t</w:t>
+      </w:r>
+      <w:r>
+        <w:t>o consolidate efforts and increase reproducibility in data analysis.</w:t>
+      </w:r>
+    </w:p>
+    <w:p>
+      <w:pPr>
+        <w:spacing w:after="0" w:line="240" w:lineRule="auto"/>
+      </w:pPr>
+    </w:p>
+    <w:p>
+      <w:pPr>
+        <w:spacing w:after="0" w:line="240" w:lineRule="auto"/>
+      </w:pPr>
+      <w:r>
+        <w:t>This package was designed within a biomechanics laboratory with a focus</w:t>
+      </w:r>
+      <w:r>
+        <w:t xml:space="preserve"> on reusing existing code and providing a tool for </w:t>
+      </w:r>
+      <w:r>
+        <w:t>medical and physical therapy graduate students, and undergraduate students</w:t>
       </w:r>
       <w:r>
         <w:t>,</w:t>
       </w:r>
       <w:r>
+        <w:t xml:space="preserve"> to use on their own.</w:t>
+      </w:r>
+      <w:r>
         <w:t xml:space="preserve"> </w:t>
       </w:r>
-      <w:proofErr w:type="gramStart"/>
-      <w:r>
-        <w:t>healthcare</w:t>
-      </w:r>
-      <w:proofErr w:type="gramEnd"/>
-      <w:r>
-        <w:t xml:space="preserve"> or education</w:t>
-      </w:r>
-      <w:r>
-        <w:t xml:space="preserve">. </w:t>
-      </w:r>
-      <w:r>
-        <w:t xml:space="preserve">It is important for them to </w:t>
-      </w:r>
-      <w:r>
-        <w:t xml:space="preserve">produce new and meaningful insights, to reproduce prior works and </w:t>
-      </w:r>
-      <w:r>
-        <w:t>build a</w:t>
-      </w:r>
-      <w:r>
-        <w:t>n</w:t>
-      </w:r>
-      <w:r>
-        <w:t xml:space="preserve"> understanding of their own. </w:t>
-      </w:r>
-      <w:r>
-        <w:t xml:space="preserve">Learning to use </w:t>
-      </w:r>
-      <w:r>
-        <w:t>research</w:t>
-      </w:r>
-      <w:r>
-        <w:t xml:space="preserve"> equipment</w:t>
-      </w:r>
-      <w:r>
-        <w:t xml:space="preserve"> and analyze their data </w:t>
-      </w:r>
-      <w:r>
-        <w:t xml:space="preserve">can be an arduous and </w:t>
-      </w:r>
-      <w:proofErr w:type="gramStart"/>
-      <w:r>
-        <w:t>time consuming</w:t>
-      </w:r>
-      <w:proofErr w:type="gramEnd"/>
-      <w:r>
-        <w:t xml:space="preserve"> task for new students</w:t>
-      </w:r>
-      <w:r>
-        <w:t>. Teaching their use can be time consuming for faculty and staff.</w:t>
-      </w:r>
-      <w:r>
-        <w:t xml:space="preserve"> Th</w:t>
-      </w:r>
-      <w:r>
-        <w:t xml:space="preserve">e Biomechanics Analysis and Reporting Application (BAR App) </w:t>
-      </w:r>
-      <w:r>
-        <w:t xml:space="preserve">is </w:t>
-      </w:r>
-      <w:r>
-        <w:t xml:space="preserve">a </w:t>
-      </w:r>
-      <w:r>
-        <w:t xml:space="preserve">package </w:t>
-      </w:r>
-      <w:r>
-        <w:t xml:space="preserve">that </w:t>
-      </w:r>
-      <w:r>
-        <w:t>aims to facilitate th</w:t>
-      </w:r>
-      <w:r>
-        <w:t xml:space="preserve">ese efforts by offering a dynamic framework </w:t>
-      </w:r>
-      <w:r>
-        <w:t>to extract data, perform data processing and analysis, produce figures</w:t>
-      </w:r>
-      <w:r>
-        <w:t>, and format the results for additional statistical analysis.</w:t>
-      </w:r>
-      <w:r>
-        <w:t xml:space="preserve"> The package allows new users to </w:t>
-      </w:r>
-      <w:r>
-        <w:t xml:space="preserve">develop their own code within a framework that promotes their own learning but </w:t>
-      </w:r>
-      <w:r>
-        <w:t>handles more nuanced</w:t>
-      </w:r>
-      <w:r>
-        <w:t>,</w:t>
-      </w:r>
-      <w:r>
-        <w:t xml:space="preserve"> but </w:t>
-      </w:r>
-      <w:r>
-        <w:t>time-consuming</w:t>
-      </w:r>
-      <w:r>
-        <w:t xml:space="preserve"> aspects of </w:t>
-      </w:r>
-      <w:r>
-        <w:t xml:space="preserve">data processing. Furthermore, it allows experienced users to </w:t>
-      </w:r>
-      <w:r>
-        <w:t>better reuse</w:t>
-      </w:r>
-      <w:r>
-        <w:t xml:space="preserve"> code for repeated</w:t>
-      </w:r>
-      <w:r>
-        <w:t xml:space="preserve"> and</w:t>
-      </w:r>
-      <w:r>
-        <w:t xml:space="preserve"> </w:t>
-      </w:r>
-      <w:r>
-        <w:t xml:space="preserve">complex </w:t>
-      </w:r>
-      <w:r>
-        <w:t>analysis methods, which new users can also run</w:t>
-      </w:r>
-      <w:r>
-        <w:t xml:space="preserve"> w</w:t>
-      </w:r>
-      <w:r>
-        <w:t xml:space="preserve">hile developing their </w:t>
-      </w:r>
-      <w:r>
-        <w:t xml:space="preserve">own </w:t>
-      </w:r>
-      <w:r>
-        <w:t>understanding of the methods.</w:t>
-      </w:r>
-    </w:p>
-    <w:p>
-      <w:pPr>
-        <w:spacing w:after="0" w:line="240" w:lineRule="auto"/>
-      </w:pPr>
-    </w:p>
-    <w:p>
-      <w:pPr>
-        <w:spacing w:after="0" w:line="240" w:lineRule="auto"/>
-      </w:pPr>
-      <w:r>
-        <w:t># Statement of need</w:t>
-      </w:r>
-    </w:p>
-    <w:p>
-      <w:pPr>
-        <w:spacing w:after="0" w:line="240" w:lineRule="auto"/>
-      </w:pPr>
-    </w:p>
-    <w:p>
-      <w:pPr>
-        <w:spacing w:after="0" w:line="240" w:lineRule="auto"/>
-      </w:pPr>
-    </w:p>
-    <w:p>
-      <w:pPr>
-        <w:spacing w:after="0" w:line="240" w:lineRule="auto"/>
-      </w:pPr>
-      <w:r>
-        <w:t xml:space="preserve">BAR App is a </w:t>
-      </w:r>
-      <w:r>
-        <w:t xml:space="preserve">MATLAB package intended for use in the field of </w:t>
-      </w:r>
-      <w:r>
-        <w:t>biomechanics.</w:t>
-      </w:r>
-      <w:r>
-        <w:t xml:space="preserve"> MATLAB is commonly used in this </w:t>
-      </w:r>
-      <w:proofErr w:type="gramStart"/>
-      <w:r>
-        <w:t>field</w:t>
-      </w:r>
-      <w:proofErr w:type="gramEnd"/>
-      <w:r>
-        <w:t xml:space="preserve"> but code is often specific to </w:t>
-      </w:r>
-      <w:r>
-        <w:t>individual groups or experiments with little cross-compatibility</w:t>
-      </w:r>
-      <w:r>
-        <w:t>.</w:t>
-      </w:r>
-      <w:r>
-        <w:t xml:space="preserve"> </w:t>
-      </w:r>
-      <w:r>
-        <w:t>These scientists may be students wi</w:t>
-      </w:r>
-      <w:r>
-        <w:t xml:space="preserve">th </w:t>
-      </w:r>
-      <w:r>
-        <w:t>little programming experience</w:t>
-      </w:r>
-      <w:r>
-        <w:t>, experienced research staff</w:t>
-      </w:r>
-      <w:r>
-        <w:t xml:space="preserve"> or faculty</w:t>
-      </w:r>
-      <w:r>
-        <w:t>. The package provides a high-level user interface</w:t>
-      </w:r>
-      <w:r>
-        <w:t xml:space="preserve"> with a dynamic environment. This allows users</w:t>
-      </w:r>
-      <w:r>
-        <w:t xml:space="preserve"> across groups</w:t>
-      </w:r>
-      <w:r>
-        <w:t xml:space="preserve"> to dev</w:t>
-      </w:r>
-      <w:r>
-        <w:t>e</w:t>
-      </w:r>
-      <w:r>
-        <w:t>lop</w:t>
-      </w:r>
-      <w:r>
-        <w:t xml:space="preserve"> their code </w:t>
-      </w:r>
-      <w:r>
-        <w:t>and</w:t>
-      </w:r>
-      <w:r>
-        <w:t xml:space="preserve"> make use of </w:t>
-      </w:r>
-      <w:r>
-        <w:t>other</w:t>
-      </w:r>
-      <w:r>
-        <w:t xml:space="preserve"> contributions.</w:t>
-      </w:r>
-      <w:r>
-        <w:t xml:space="preserve"> </w:t>
-      </w:r>
-      <w:r>
-        <w:t>It interfaces well with existing packages</w:t>
-      </w:r>
-      <w:r>
-        <w:t xml:space="preserve"> [@</w:t>
-      </w:r>
-      <w:r>
-        <w:t>NONAN:202</w:t>
-      </w:r>
-      <w:r>
-        <w:t>1</w:t>
-      </w:r>
-      <w:r>
-        <w:t>] and can make use of others</w:t>
-      </w:r>
-      <w:r>
-        <w:t xml:space="preserve"> </w:t>
-      </w:r>
-      <w:r>
-        <w:t>[@MOVAN:202</w:t>
-      </w:r>
-      <w:r>
-        <w:t>1</w:t>
-      </w:r>
-      <w:r>
-        <w:t xml:space="preserve">] with </w:t>
-      </w:r>
-      <w:r>
-        <w:t>modifications</w:t>
-      </w:r>
-      <w:r>
-        <w:t xml:space="preserve">. </w:t>
-      </w:r>
-      <w:r>
-        <w:t xml:space="preserve">Biomechanics </w:t>
-      </w:r>
-      <w:r>
-        <w:t xml:space="preserve">research </w:t>
-      </w:r>
-      <w:r>
-        <w:t>make</w:t>
-      </w:r>
-      <w:r>
-        <w:t>s</w:t>
-      </w:r>
-      <w:r>
-        <w:t xml:space="preserve"> use of varied equipment, raw data formats and analysis methods. </w:t>
-      </w:r>
-      <w:r>
-        <w:t xml:space="preserve">As an </w:t>
-      </w:r>
-      <w:r>
-        <w:t>open-source</w:t>
-      </w:r>
-      <w:r>
-        <w:t xml:space="preserve"> </w:t>
-      </w:r>
-      <w:r>
-        <w:t>contribution,</w:t>
-      </w:r>
-      <w:r>
-        <w:t xml:space="preserve"> the </w:t>
-      </w:r>
-      <w:r>
-        <w:t xml:space="preserve">BAR App provides a </w:t>
-      </w:r>
-      <w:r>
-        <w:t>structured framework for this research t</w:t>
-      </w:r>
-      <w:r>
-        <w:t>o consolidate efforts and increase reproducibility in data analysis.</w:t>
-      </w:r>
-    </w:p>
-    <w:p>
-      <w:pPr>
-        <w:spacing w:after="0" w:line="240" w:lineRule="auto"/>
-      </w:pPr>
-    </w:p>
-    <w:p>
-      <w:pPr>
-        <w:spacing w:after="0" w:line="240" w:lineRule="auto"/>
-      </w:pPr>
-      <w:r>
-        <w:t>This package was designed within a biomechanics laboratory with a focus</w:t>
-      </w:r>
-      <w:r>
-        <w:t xml:space="preserve"> on reusing existing code and providing a tool for </w:t>
-      </w:r>
-      <w:r>
-        <w:t>medical and physical therapy graduate students, and undergraduate students</w:t>
-      </w:r>
-      <w:r>
-        <w:t>,</w:t>
-      </w:r>
-      <w:r>
-        <w:t xml:space="preserve"> to use on their own.</w:t>
-      </w:r>
-      <w:r>
-        <w:t xml:space="preserve"> </w:t>
+      <w:r>
+        <w:t xml:space="preserve">It is currently used in </w:t>
+      </w:r>
+      <w:r>
+        <w:t xml:space="preserve">four projects to perform new analyses or compile existing data. </w:t>
       </w:r>
       <w:r>
         <w:t>Within its framework</w:t>
@@ -1398,31 +1278,21 @@
         <w:pStyle w:val="Heading1"/>
         <w:spacing w:before="0" w:line="240" w:lineRule="auto"/>
       </w:pPr>
-      <w:proofErr w:type="spellStart"/>
       <w:r>
         <w:t>paper.bib</w:t>
       </w:r>
-      <w:proofErr w:type="spellEnd"/>
-    </w:p>
-    <w:p>
-      <w:pPr>
-        <w:spacing w:after="0" w:line="240" w:lineRule="auto"/>
-      </w:pPr>
-    </w:p>
-    <w:p>
-      <w:pPr>
-        <w:spacing w:after="0" w:line="240" w:lineRule="auto"/>
-      </w:pPr>
-      <w:r>
-        <w:t>@</w:t>
-      </w:r>
-      <w:proofErr w:type="gramStart"/>
-      <w:r>
-        <w:t>misc{</w:t>
-      </w:r>
-      <w:proofErr w:type="gramEnd"/>
-      <w:r>
-        <w:t>NONAN:202</w:t>
+    </w:p>
+    <w:p>
+      <w:pPr>
+        <w:spacing w:after="0" w:line="240" w:lineRule="auto"/>
+      </w:pPr>
+    </w:p>
+    <w:p>
+      <w:pPr>
+        <w:spacing w:after="0" w:line="240" w:lineRule="auto"/>
+      </w:pPr>
+      <w:r>
+        <w:t>@misc{NONAN:202</w:t>
       </w:r>
       <w:r>
         <w:t>1</w:t>
@@ -1497,15 +1367,7 @@
         <w:spacing w:after="0" w:line="240" w:lineRule="auto"/>
       </w:pPr>
       <w:r>
-        <w:t xml:space="preserve">  </w:t>
-      </w:r>
-      <w:proofErr w:type="spellStart"/>
-      <w:r>
-        <w:t>url</w:t>
-      </w:r>
-      <w:proofErr w:type="spellEnd"/>
-      <w:r>
-        <w:t xml:space="preserve"> = {</w:t>
+        <w:t xml:space="preserve">  url = {</w:t>
       </w:r>
       <w:r>
         <w:t>https://github.com/Nonlinear-Analysis-Core/NONANLibrary</w:t>
@@ -1532,15 +1394,7 @@
         <w:spacing w:after="0" w:line="240" w:lineRule="auto"/>
       </w:pPr>
       <w:r>
-        <w:t>@</w:t>
-      </w:r>
-      <w:proofErr w:type="gramStart"/>
-      <w:r>
-        <w:t>misc{</w:t>
-      </w:r>
-      <w:proofErr w:type="gramEnd"/>
-      <w:r>
-        <w:t>MOVAN:202</w:t>
+        <w:t>@misc{MOVAN:202</w:t>
       </w:r>
       <w:r>
         <w:t>1</w:t>
@@ -1556,7 +1410,6 @@
       <w:r>
         <w:t xml:space="preserve">  author = {</w:t>
       </w:r>
-      <w:proofErr w:type="gramStart"/>
       <w:r>
         <w:t>M</w:t>
       </w:r>
@@ -1564,11 +1417,7 @@
         <w:t xml:space="preserve">OVAN </w:t>
       </w:r>
       <w:r>
-        <w:t>}</w:t>
-      </w:r>
-      <w:proofErr w:type="gramEnd"/>
-      <w:r>
-        <w:t>,</w:t>
+        <w:t>},</w:t>
       </w:r>
     </w:p>
     <w:p>
@@ -1620,15 +1469,7 @@
         <w:spacing w:after="0" w:line="240" w:lineRule="auto"/>
       </w:pPr>
       <w:r>
-        <w:t xml:space="preserve">  </w:t>
-      </w:r>
-      <w:proofErr w:type="spellStart"/>
-      <w:r>
-        <w:t>url</w:t>
-      </w:r>
-      <w:proofErr w:type="spellEnd"/>
-      <w:r>
-        <w:t xml:space="preserve"> = {</w:t>
+        <w:t xml:space="preserve">  url = {</w:t>
       </w:r>
       <w:r>
         <w:t>https://github.com/Movement-Analysis-Core/MOVAN-Library</w:t>

</xml_diff>